<commit_message>
Added Space in Last frptinf statement
</commit_message>
<xml_diff>
--- a/Sowatzke_Extra_Credit.docx
+++ b/Sowatzke_Extra_Credit.docx
@@ -1484,15 +1484,7 @@
             <w:sz w:val="24"/>
             <w:szCs w:val="24"/>
           </w:rPr>
-          <m:t>2.57326</m:t>
-        </m:r>
-        <m:r>
-          <w:rPr>
-            <w:rFonts w:ascii="Cambria Math" w:eastAsiaTheme="minorEastAsia" w:hAnsi="Cambria Math" w:cs="Times New Roman"/>
-            <w:sz w:val="24"/>
-            <w:szCs w:val="24"/>
-          </w:rPr>
-          <m:t>×</m:t>
+          <m:t>2.57326×</m:t>
         </m:r>
         <m:sSup>
           <m:sSupPr>
@@ -1685,31 +1677,7 @@
           <w:sz w:val="24"/>
           <w:szCs w:val="24"/>
         </w:rPr>
-        <w:t xml:space="preserve">Figure 3 - </w:t>
-      </w:r>
-      <w:r>
-        <w:rPr>
-          <w:rFonts w:ascii="Times New Roman" w:hAnsi="Times New Roman" w:cs="Times New Roman"/>
-          <w:sz w:val="24"/>
-          <w:szCs w:val="24"/>
-        </w:rPr>
-        <w:t xml:space="preserve">Plot of the Predicted and Actual Stock Market Data when the Predictor is Designed Using the </w:t>
-      </w:r>
-      <w:r>
-        <w:rPr>
-          <w:rFonts w:ascii="Times New Roman" w:hAnsi="Times New Roman" w:cs="Times New Roman"/>
-          <w:sz w:val="24"/>
-          <w:szCs w:val="24"/>
-        </w:rPr>
-        <w:t>2006-2007</w:t>
-      </w:r>
-      <w:r>
-        <w:rPr>
-          <w:rFonts w:ascii="Times New Roman" w:hAnsi="Times New Roman" w:cs="Times New Roman"/>
-          <w:sz w:val="24"/>
-          <w:szCs w:val="24"/>
-        </w:rPr>
-        <w:t xml:space="preserve"> Stock Market Data.</w:t>
+        <w:t>Figure 3 - Plot of the Predicted and Actual Stock Market Data when the Predictor is Designed Using the 2006-2007 Stock Market Data.</w:t>
       </w:r>
     </w:p>
     <w:p>
@@ -1854,31 +1822,7 @@
           <w:sz w:val="24"/>
           <w:szCs w:val="24"/>
         </w:rPr>
-        <w:t xml:space="preserve"> By concatenating the results of each predictor, we can obtain the entire predicted 2018 dataset. Then, using this data, we can repeat the analysis performed on the predicted datasets. First, in </w:t>
-      </w:r>
-      <w:r>
-        <w:rPr>
-          <w:rFonts w:ascii="Times New Roman" w:hAnsi="Times New Roman" w:cs="Times New Roman"/>
-          <w:sz w:val="24"/>
-          <w:szCs w:val="24"/>
-        </w:rPr>
-        <w:t xml:space="preserve">Figure </w:t>
-      </w:r>
-      <w:r>
-        <w:rPr>
-          <w:rFonts w:ascii="Times New Roman" w:hAnsi="Times New Roman" w:cs="Times New Roman"/>
-          <w:sz w:val="24"/>
-          <w:szCs w:val="24"/>
-        </w:rPr>
-        <w:t>4</w:t>
-      </w:r>
-      <w:r>
-        <w:rPr>
-          <w:rFonts w:ascii="Times New Roman" w:hAnsi="Times New Roman" w:cs="Times New Roman"/>
-          <w:sz w:val="24"/>
-          <w:szCs w:val="24"/>
-        </w:rPr>
-        <w:t>,</w:t>
+        <w:t xml:space="preserve"> By concatenating the results of each predictor, we can obtain the entire predicted 2018 dataset. Then, using this data, we can repeat the analysis performed on the predicted datasets. First, in Figure 4,</w:t>
       </w:r>
       <w:r>
         <w:rPr>
@@ -2001,39 +1945,7 @@
             <w:sz w:val="24"/>
             <w:szCs w:val="24"/>
           </w:rPr>
-          <m:t>2.</m:t>
-        </m:r>
-        <m:r>
-          <w:rPr>
-            <w:rFonts w:ascii="Cambria Math" w:hAnsi="Cambria Math" w:cs="Times New Roman"/>
-            <w:sz w:val="24"/>
-            <w:szCs w:val="24"/>
-          </w:rPr>
-          <m:t>8</m:t>
-        </m:r>
-        <m:r>
-          <w:rPr>
-            <w:rFonts w:ascii="Cambria Math" w:hAnsi="Cambria Math" w:cs="Times New Roman"/>
-            <w:sz w:val="24"/>
-            <w:szCs w:val="24"/>
-          </w:rPr>
-          <m:t>4</m:t>
-        </m:r>
-        <m:r>
-          <w:rPr>
-            <w:rFonts w:ascii="Cambria Math" w:hAnsi="Cambria Math" w:cs="Times New Roman"/>
-            <w:sz w:val="24"/>
-            <w:szCs w:val="24"/>
-          </w:rPr>
-          <m:t>62</m:t>
-        </m:r>
-        <m:r>
-          <w:rPr>
-            <w:rFonts w:ascii="Cambria Math" w:hAnsi="Cambria Math" w:cs="Times New Roman"/>
-            <w:sz w:val="24"/>
-            <w:szCs w:val="24"/>
-          </w:rPr>
-          <m:t>×</m:t>
+          <m:t>2.8462×</m:t>
         </m:r>
         <m:sSup>
           <m:sSupPr>
@@ -13616,7 +13528,7 @@
           <w:sz w:val="20"/>
           <w:szCs w:val="20"/>
         </w:rPr>
-        <w:t>"Part (iii): Squared Error of the Predicted Data");</w:t>
+        <w:t>"Part (iii): Squared Error of the Predicted Data ");</w:t>
       </w:r>
     </w:p>
     <w:p>
@@ -15572,6 +15484,25 @@
 </file>
 
 <file path=customXml/item1.xml><?xml version="1.0" encoding="utf-8"?>
+<b:Sources xmlns:b="http://schemas.openxmlformats.org/officeDocument/2006/bibliography" xmlns="http://schemas.openxmlformats.org/officeDocument/2006/bibliography" SelectedStyle="\APASixthEditionOfficeOnline.xsl" StyleName="APA" Version="6"/>
+</file>
+
+<file path=customXml/item2.xml><?xml version="1.0" encoding="utf-8"?>
+<p:properties xmlns:p="http://schemas.microsoft.com/office/2006/metadata/properties" xmlns:xsi="http://www.w3.org/2001/XMLSchema-instance" xmlns:pc="http://schemas.microsoft.com/office/infopath/2007/PartnerControls">
+  <documentManagement/>
+</p:properties>
+</file>
+
+<file path=customXml/item3.xml><?xml version="1.0" encoding="utf-8"?>
+<?mso-contentType ?>
+<FormTemplates xmlns="http://schemas.microsoft.com/sharepoint/v3/contenttype/forms">
+  <Display>DocumentLibraryForm</Display>
+  <Edit>DocumentLibraryForm</Edit>
+  <New>DocumentLibraryForm</New>
+</FormTemplates>
+</file>
+
+<file path=customXml/item4.xml><?xml version="1.0" encoding="utf-8"?>
 <ct:contentTypeSchema xmlns:ct="http://schemas.microsoft.com/office/2006/metadata/contentType" xmlns:ma="http://schemas.microsoft.com/office/2006/metadata/properties/metaAttributes" ct:_="" ma:_="" ma:contentTypeName="Document" ma:contentTypeID="0x01010018888F135366464196A1654005703079" ma:contentTypeVersion="11" ma:contentTypeDescription="Create a new document." ma:contentTypeScope="" ma:versionID="b1411180fed079476454170ec0748a8a">
   <xsd:schema xmlns:xsd="http://www.w3.org/2001/XMLSchema" xmlns:xs="http://www.w3.org/2001/XMLSchema" xmlns:p="http://schemas.microsoft.com/office/2006/metadata/properties" xmlns:ns3="90e31459-0e0b-4b47-bf19-390f3e07d6f7" xmlns:ns4="4f8d60d3-6368-4a75-a87f-43e92b2cc2a6" targetNamespace="http://schemas.microsoft.com/office/2006/metadata/properties" ma:root="true" ma:fieldsID="86552e17d91fb6b9759927420c3c53a0" ns3:_="" ns4:_="">
     <xsd:import namespace="90e31459-0e0b-4b47-bf19-390f3e07d6f7"/>
@@ -15782,26 +15713,32 @@
 </ct:contentTypeSchema>
 </file>
 
-<file path=customXml/item2.xml><?xml version="1.0" encoding="utf-8"?>
-<?mso-contentType ?>
-<FormTemplates xmlns="http://schemas.microsoft.com/sharepoint/v3/contenttype/forms">
-  <Display>DocumentLibraryForm</Display>
-  <Edit>DocumentLibraryForm</Edit>
-  <New>DocumentLibraryForm</New>
-</FormTemplates>
+<file path=customXml/itemProps1.xml><?xml version="1.0" encoding="utf-8"?>
+<ds:datastoreItem xmlns:ds="http://schemas.openxmlformats.org/officeDocument/2006/customXml" ds:itemID="{2263B5EF-CD7C-42A6-8146-8F715F7F41EA}">
+  <ds:schemaRefs>
+    <ds:schemaRef ds:uri="http://schemas.openxmlformats.org/officeDocument/2006/bibliography"/>
+  </ds:schemaRefs>
+</ds:datastoreItem>
 </file>
 
-<file path=customXml/item3.xml><?xml version="1.0" encoding="utf-8"?>
-<p:properties xmlns:p="http://schemas.microsoft.com/office/2006/metadata/properties" xmlns:xsi="http://www.w3.org/2001/XMLSchema-instance" xmlns:pc="http://schemas.microsoft.com/office/infopath/2007/PartnerControls">
-  <documentManagement/>
-</p:properties>
+<file path=customXml/itemProps2.xml><?xml version="1.0" encoding="utf-8"?>
+<ds:datastoreItem xmlns:ds="http://schemas.openxmlformats.org/officeDocument/2006/customXml" ds:itemID="{03CF7DB3-698A-472F-9AD7-B9452BD64245}">
+  <ds:schemaRefs>
+    <ds:schemaRef ds:uri="http://schemas.microsoft.com/office/2006/metadata/properties"/>
+    <ds:schemaRef ds:uri="http://schemas.microsoft.com/office/infopath/2007/PartnerControls"/>
+  </ds:schemaRefs>
+</ds:datastoreItem>
 </file>
 
-<file path=customXml/item4.xml><?xml version="1.0" encoding="utf-8"?>
-<b:Sources xmlns:b="http://schemas.openxmlformats.org/officeDocument/2006/bibliography" xmlns="http://schemas.openxmlformats.org/officeDocument/2006/bibliography" SelectedStyle="\APASixthEditionOfficeOnline.xsl" StyleName="APA" Version="6"/>
+<file path=customXml/itemProps3.xml><?xml version="1.0" encoding="utf-8"?>
+<ds:datastoreItem xmlns:ds="http://schemas.openxmlformats.org/officeDocument/2006/customXml" ds:itemID="{EBF539D8-78CE-4F93-B974-F499CFC577D8}">
+  <ds:schemaRefs>
+    <ds:schemaRef ds:uri="http://schemas.microsoft.com/sharepoint/v3/contenttype/forms"/>
+  </ds:schemaRefs>
+</ds:datastoreItem>
 </file>
 
-<file path=customXml/itemProps1.xml><?xml version="1.0" encoding="utf-8"?>
+<file path=customXml/itemProps4.xml><?xml version="1.0" encoding="utf-8"?>
 <ds:datastoreItem xmlns:ds="http://schemas.openxmlformats.org/officeDocument/2006/customXml" ds:itemID="{F25C6FA4-B546-4B53-ABB7-4249C91A27F1}">
   <ds:schemaRefs>
     <ds:schemaRef ds:uri="http://schemas.microsoft.com/office/2006/metadata/contentType"/>
@@ -15818,29 +15755,4 @@
     <ds:schemaRef ds:uri="http://schemas.microsoft.com/internal/obd"/>
   </ds:schemaRefs>
 </ds:datastoreItem>
-</file>
-
-<file path=customXml/itemProps2.xml><?xml version="1.0" encoding="utf-8"?>
-<ds:datastoreItem xmlns:ds="http://schemas.openxmlformats.org/officeDocument/2006/customXml" ds:itemID="{EBF539D8-78CE-4F93-B974-F499CFC577D8}">
-  <ds:schemaRefs>
-    <ds:schemaRef ds:uri="http://schemas.microsoft.com/sharepoint/v3/contenttype/forms"/>
-  </ds:schemaRefs>
-</ds:datastoreItem>
-</file>
-
-<file path=customXml/itemProps3.xml><?xml version="1.0" encoding="utf-8"?>
-<ds:datastoreItem xmlns:ds="http://schemas.openxmlformats.org/officeDocument/2006/customXml" ds:itemID="{03CF7DB3-698A-472F-9AD7-B9452BD64245}">
-  <ds:schemaRefs>
-    <ds:schemaRef ds:uri="http://schemas.microsoft.com/office/2006/metadata/properties"/>
-    <ds:schemaRef ds:uri="http://schemas.microsoft.com/office/infopath/2007/PartnerControls"/>
-  </ds:schemaRefs>
-</ds:datastoreItem>
-</file>
-
-<file path=customXml/itemProps4.xml><?xml version="1.0" encoding="utf-8"?>
-<ds:datastoreItem xmlns:ds="http://schemas.openxmlformats.org/officeDocument/2006/customXml" ds:itemID="{2263B5EF-CD7C-42A6-8146-8F715F7F41EA}">
-  <ds:schemaRefs>
-    <ds:schemaRef ds:uri="http://schemas.openxmlformats.org/officeDocument/2006/bibliography"/>
-  </ds:schemaRefs>
-</ds:datastoreItem>
 </file>
</xml_diff>

<commit_message>
Began revising .docx file
</commit_message>
<xml_diff>
--- a/Sowatzke_Extra_Credit.docx
+++ b/Sowatzke_Extra_Credit.docx
@@ -6,6 +6,8 @@
       <w:pPr>
         <w:pStyle w:val="Default"/>
       </w:pPr>
+      <w:bookmarkStart w:id="0" w:name="_Hlk68107356"/>
+      <w:bookmarkEnd w:id="0"/>
     </w:p>
     <w:p>
       <w:pPr>
@@ -1822,7 +1824,7 @@
           <w:sz w:val="24"/>
           <w:szCs w:val="24"/>
         </w:rPr>
-        <w:t xml:space="preserve"> By concatenating the results of each predictor, we can obtain the entire predicted 2018 dataset. Then, using this data, we can repeat the analysis performed on the predicted datasets. First, in Figure 4,</w:t>
+        <w:t xml:space="preserve"> </w:t>
       </w:r>
       <w:r>
         <w:rPr>
@@ -1830,15 +1832,25 @@
           <w:sz w:val="24"/>
           <w:szCs w:val="24"/>
         </w:rPr>
-        <w:t xml:space="preserve"> </w:t>
-      </w:r>
+        <w:t xml:space="preserve">Each predicted dataset is plotted alongside the actual data over the same period. These results are shown in Figures 4 and </w:t>
+      </w:r>
+      <w:proofErr w:type="gramStart"/>
       <w:r>
         <w:rPr>
           <w:rFonts w:ascii="Times New Roman" w:hAnsi="Times New Roman" w:cs="Times New Roman"/>
           <w:sz w:val="24"/>
           <w:szCs w:val="24"/>
         </w:rPr>
-        <w:t>the predicted 2018 market data is plotted on the same plot as the actual 2018 stock market data.</w:t>
+        <w:t>5</w:t>
+      </w:r>
+      <w:proofErr w:type="gramEnd"/>
+      <w:r>
+        <w:rPr>
+          <w:rFonts w:ascii="Times New Roman" w:hAnsi="Times New Roman" w:cs="Times New Roman"/>
+          <w:sz w:val="24"/>
+          <w:szCs w:val="24"/>
+        </w:rPr>
+        <w:t xml:space="preserve"> respectively. </w:t>
       </w:r>
     </w:p>
     <w:p>
@@ -1858,10 +1870,10 @@
           <w:szCs w:val="24"/>
         </w:rPr>
         <w:drawing>
-          <wp:inline distT="0" distB="0" distL="0" distR="0" wp14:anchorId="1C19CFD6" wp14:editId="2D727A39">
+          <wp:inline distT="0" distB="0" distL="0" distR="0" wp14:anchorId="35A45C3A" wp14:editId="2730E372">
             <wp:extent cx="4267200" cy="3200400"/>
             <wp:effectExtent l="19050" t="19050" r="19050" b="19050"/>
-            <wp:docPr id="15" name="Picture 15" descr="Chart, line chart&#10;&#10;Description automatically generated"/>
+            <wp:docPr id="2" name="Picture 2" descr="Chart, line chart&#10;&#10;Description automatically generated"/>
             <wp:cNvGraphicFramePr>
               <a:graphicFrameLocks xmlns:a="http://schemas.openxmlformats.org/drawingml/2006/main" noChangeAspect="1"/>
             </wp:cNvGraphicFramePr>
@@ -1869,7 +1881,7 @@
               <a:graphicData uri="http://schemas.openxmlformats.org/drawingml/2006/picture">
                 <pic:pic xmlns:pic="http://schemas.openxmlformats.org/drawingml/2006/picture">
                   <pic:nvPicPr>
-                    <pic:cNvPr id="15" name="Picture 15" descr="Chart, line chart&#10;&#10;Description automatically generated"/>
+                    <pic:cNvPr id="2" name="Picture 2" descr="Chart, line chart&#10;&#10;Description automatically generated"/>
                     <pic:cNvPicPr/>
                   </pic:nvPicPr>
                   <pic:blipFill>
@@ -1919,7 +1931,176 @@
           <w:sz w:val="24"/>
           <w:szCs w:val="24"/>
         </w:rPr>
-        <w:t>Figure 4 – Plot of the Predicted and Actual Stock Market Data when Two Predictors Trained with the Past 6 Months of Data are Used to Make Predictions.</w:t>
+        <w:t xml:space="preserve">Figure 4 - </w:t>
+      </w:r>
+      <w:r>
+        <w:rPr>
+          <w:rFonts w:ascii="Times New Roman" w:hAnsi="Times New Roman" w:cs="Times New Roman"/>
+          <w:sz w:val="24"/>
+          <w:szCs w:val="24"/>
+        </w:rPr>
+        <w:t>Plot of the Predicted and Actual Stock Market Data when the Predictor is Designed Using Stock Market Data</w:t>
+      </w:r>
+      <w:r>
+        <w:rPr>
+          <w:rFonts w:ascii="Times New Roman" w:hAnsi="Times New Roman" w:cs="Times New Roman"/>
+          <w:sz w:val="24"/>
+          <w:szCs w:val="24"/>
+        </w:rPr>
+        <w:t xml:space="preserve"> from July – December 2017</w:t>
+      </w:r>
+      <w:r>
+        <w:rPr>
+          <w:rFonts w:ascii="Times New Roman" w:hAnsi="Times New Roman" w:cs="Times New Roman"/>
+          <w:sz w:val="24"/>
+          <w:szCs w:val="24"/>
+        </w:rPr>
+        <w:t>.</w:t>
+      </w:r>
+    </w:p>
+    <w:p>
+      <w:pPr>
+        <w:jc w:val="center"/>
+        <w:rPr>
+          <w:rFonts w:ascii="Times New Roman" w:hAnsi="Times New Roman" w:cs="Times New Roman"/>
+          <w:sz w:val="24"/>
+          <w:szCs w:val="24"/>
+        </w:rPr>
+      </w:pPr>
+      <w:r>
+        <w:rPr>
+          <w:rFonts w:ascii="Times New Roman" w:hAnsi="Times New Roman" w:cs="Times New Roman"/>
+          <w:noProof/>
+          <w:sz w:val="24"/>
+          <w:szCs w:val="24"/>
+        </w:rPr>
+        <w:drawing>
+          <wp:inline distT="0" distB="0" distL="0" distR="0" wp14:anchorId="639FE34C" wp14:editId="25E73533">
+            <wp:extent cx="4267200" cy="3200400"/>
+            <wp:effectExtent l="19050" t="19050" r="19050" b="19050"/>
+            <wp:docPr id="3" name="Picture 3" descr="Chart, line chart&#10;&#10;Description automatically generated"/>
+            <wp:cNvGraphicFramePr>
+              <a:graphicFrameLocks xmlns:a="http://schemas.openxmlformats.org/drawingml/2006/main" noChangeAspect="1"/>
+            </wp:cNvGraphicFramePr>
+            <a:graphic xmlns:a="http://schemas.openxmlformats.org/drawingml/2006/main">
+              <a:graphicData uri="http://schemas.openxmlformats.org/drawingml/2006/picture">
+                <pic:pic xmlns:pic="http://schemas.openxmlformats.org/drawingml/2006/picture">
+                  <pic:nvPicPr>
+                    <pic:cNvPr id="3" name="Picture 3" descr="Chart, line chart&#10;&#10;Description automatically generated"/>
+                    <pic:cNvPicPr/>
+                  </pic:nvPicPr>
+                  <pic:blipFill>
+                    <a:blip r:embed="rId15">
+                      <a:extLst>
+                        <a:ext uri="{28A0092B-C50C-407E-A947-70E740481C1C}">
+                          <a14:useLocalDpi xmlns:a14="http://schemas.microsoft.com/office/drawing/2010/main" val="0"/>
+                        </a:ext>
+                      </a:extLst>
+                    </a:blip>
+                    <a:stretch>
+                      <a:fillRect/>
+                    </a:stretch>
+                  </pic:blipFill>
+                  <pic:spPr>
+                    <a:xfrm>
+                      <a:off x="0" y="0"/>
+                      <a:ext cx="4267200" cy="3200400"/>
+                    </a:xfrm>
+                    <a:prstGeom prst="rect">
+                      <a:avLst/>
+                    </a:prstGeom>
+                    <a:ln>
+                      <a:solidFill>
+                        <a:schemeClr val="tx1"/>
+                      </a:solidFill>
+                    </a:ln>
+                  </pic:spPr>
+                </pic:pic>
+              </a:graphicData>
+            </a:graphic>
+          </wp:inline>
+        </w:drawing>
+      </w:r>
+    </w:p>
+    <w:p>
+      <w:pPr>
+        <w:rPr>
+          <w:rFonts w:ascii="Times New Roman" w:hAnsi="Times New Roman" w:cs="Times New Roman"/>
+          <w:sz w:val="24"/>
+          <w:szCs w:val="24"/>
+        </w:rPr>
+      </w:pPr>
+      <w:r>
+        <w:rPr>
+          <w:rFonts w:ascii="Times New Roman" w:hAnsi="Times New Roman" w:cs="Times New Roman"/>
+          <w:sz w:val="24"/>
+          <w:szCs w:val="24"/>
+        </w:rPr>
+        <w:t xml:space="preserve">Figure </w:t>
+      </w:r>
+      <w:r>
+        <w:rPr>
+          <w:rFonts w:ascii="Times New Roman" w:hAnsi="Times New Roman" w:cs="Times New Roman"/>
+          <w:sz w:val="24"/>
+          <w:szCs w:val="24"/>
+        </w:rPr>
+        <w:t>5</w:t>
+      </w:r>
+      <w:r>
+        <w:rPr>
+          <w:rFonts w:ascii="Times New Roman" w:hAnsi="Times New Roman" w:cs="Times New Roman"/>
+          <w:sz w:val="24"/>
+          <w:szCs w:val="24"/>
+        </w:rPr>
+        <w:t xml:space="preserve"> - Plot of the Predicted and Actual Stock Market Data when the Predictor is Designed Using Stock Market Data from J</w:t>
+      </w:r>
+      <w:r>
+        <w:rPr>
+          <w:rFonts w:ascii="Times New Roman" w:hAnsi="Times New Roman" w:cs="Times New Roman"/>
+          <w:sz w:val="24"/>
+          <w:szCs w:val="24"/>
+        </w:rPr>
+        <w:t>anuary</w:t>
+      </w:r>
+      <w:r>
+        <w:rPr>
+          <w:rFonts w:ascii="Times New Roman" w:hAnsi="Times New Roman" w:cs="Times New Roman"/>
+          <w:sz w:val="24"/>
+          <w:szCs w:val="24"/>
+        </w:rPr>
+        <w:t xml:space="preserve"> – </w:t>
+      </w:r>
+      <w:r>
+        <w:rPr>
+          <w:rFonts w:ascii="Times New Roman" w:hAnsi="Times New Roman" w:cs="Times New Roman"/>
+          <w:sz w:val="24"/>
+          <w:szCs w:val="24"/>
+        </w:rPr>
+        <w:t>June</w:t>
+      </w:r>
+      <w:r>
+        <w:rPr>
+          <w:rFonts w:ascii="Times New Roman" w:hAnsi="Times New Roman" w:cs="Times New Roman"/>
+          <w:sz w:val="24"/>
+          <w:szCs w:val="24"/>
+        </w:rPr>
+        <w:t xml:space="preserve"> 201</w:t>
+      </w:r>
+      <w:r>
+        <w:rPr>
+          <w:rFonts w:ascii="Times New Roman" w:hAnsi="Times New Roman" w:cs="Times New Roman"/>
+          <w:sz w:val="24"/>
+          <w:szCs w:val="24"/>
+        </w:rPr>
+        <w:t>8</w:t>
+      </w:r>
+      <w:r>
+        <w:rPr>
+          <w:rFonts w:ascii="Times New Roman" w:hAnsi="Times New Roman" w:cs="Times New Roman"/>
+          <w:sz w:val="24"/>
+          <w:szCs w:val="24"/>
+        </w:rPr>
+        <w:t>.</w:t>
       </w:r>
     </w:p>
     <w:p>
@@ -1936,7 +2117,504 @@
           <w:sz w:val="24"/>
           <w:szCs w:val="24"/>
         </w:rPr>
-        <w:t xml:space="preserve">Next using the formula in part (i), we also compute the predicted squared error of the new predictor. Repeating the same analysis, we find that the predicted squared error is </w:t>
+        <w:t xml:space="preserve">The </w:t>
+      </w:r>
+      <w:r>
+        <w:rPr>
+          <w:rFonts w:ascii="Times New Roman" w:hAnsi="Times New Roman" w:cs="Times New Roman"/>
+          <w:sz w:val="24"/>
+          <w:szCs w:val="24"/>
+        </w:rPr>
+        <w:t>squared error of the predicted data</w:t>
+      </w:r>
+      <w:r>
+        <w:rPr>
+          <w:rFonts w:ascii="Times New Roman" w:hAnsi="Times New Roman" w:cs="Times New Roman"/>
+          <w:sz w:val="24"/>
+          <w:szCs w:val="24"/>
+        </w:rPr>
+        <w:t xml:space="preserve"> for the 6</w:t>
+      </w:r>
+      <w:r>
+        <w:rPr>
+          <w:rFonts w:ascii="Times New Roman" w:hAnsi="Times New Roman" w:cs="Times New Roman"/>
+          <w:sz w:val="24"/>
+          <w:szCs w:val="24"/>
+        </w:rPr>
+        <w:t>-</w:t>
+      </w:r>
+      <w:r>
+        <w:rPr>
+          <w:rFonts w:ascii="Times New Roman" w:hAnsi="Times New Roman" w:cs="Times New Roman"/>
+          <w:sz w:val="24"/>
+          <w:szCs w:val="24"/>
+        </w:rPr>
+        <w:t xml:space="preserve">month periods is </w:t>
+      </w:r>
+      <m:oMath>
+        <m:r>
+          <w:rPr>
+            <w:rFonts w:ascii="Cambria Math" w:hAnsi="Cambria Math" w:cs="Times New Roman"/>
+            <w:sz w:val="24"/>
+            <w:szCs w:val="24"/>
+          </w:rPr>
+          <m:t>1.61339</m:t>
+        </m:r>
+        <m:r>
+          <w:rPr>
+            <w:rFonts w:ascii="Cambria Math" w:hAnsi="Cambria Math" w:cs="Times New Roman"/>
+            <w:sz w:val="24"/>
+            <w:szCs w:val="24"/>
+          </w:rPr>
+          <m:t>×</m:t>
+        </m:r>
+        <m:sSup>
+          <m:sSupPr>
+            <m:ctrlPr>
+              <w:rPr>
+                <w:rFonts w:ascii="Cambria Math" w:hAnsi="Cambria Math" w:cs="Times New Roman"/>
+                <w:i/>
+                <w:sz w:val="24"/>
+                <w:szCs w:val="24"/>
+              </w:rPr>
+            </m:ctrlPr>
+          </m:sSupPr>
+          <m:e>
+            <m:r>
+              <w:rPr>
+                <w:rFonts w:ascii="Cambria Math" w:hAnsi="Cambria Math" w:cs="Times New Roman"/>
+                <w:sz w:val="24"/>
+                <w:szCs w:val="24"/>
+              </w:rPr>
+              <m:t>10</m:t>
+            </m:r>
+          </m:e>
+          <m:sup>
+            <m:r>
+              <w:rPr>
+                <w:rFonts w:ascii="Cambria Math" w:hAnsi="Cambria Math" w:cs="Times New Roman"/>
+                <w:sz w:val="24"/>
+                <w:szCs w:val="24"/>
+              </w:rPr>
+              <m:t>7</m:t>
+            </m:r>
+          </m:sup>
+        </m:sSup>
+      </m:oMath>
+      <w:r>
+        <w:rPr>
+          <w:rFonts w:ascii="Times New Roman" w:eastAsiaTheme="minorEastAsia" w:hAnsi="Times New Roman" w:cs="Times New Roman"/>
+          <w:sz w:val="24"/>
+          <w:szCs w:val="24"/>
+        </w:rPr>
+        <w:t xml:space="preserve"> and </w:t>
+      </w:r>
+      <m:oMath>
+        <m:r>
+          <w:rPr>
+            <w:rFonts w:ascii="Cambria Math" w:eastAsiaTheme="minorEastAsia" w:hAnsi="Cambria Math" w:cs="Times New Roman"/>
+            <w:sz w:val="24"/>
+            <w:szCs w:val="24"/>
+          </w:rPr>
+          <m:t>1.23281</m:t>
+        </m:r>
+        <m:r>
+          <w:rPr>
+            <w:rFonts w:ascii="Cambria Math" w:eastAsiaTheme="minorEastAsia" w:hAnsi="Cambria Math" w:cs="Times New Roman"/>
+            <w:sz w:val="24"/>
+            <w:szCs w:val="24"/>
+          </w:rPr>
+          <m:t>×</m:t>
+        </m:r>
+        <m:sSup>
+          <m:sSupPr>
+            <m:ctrlPr>
+              <w:rPr>
+                <w:rFonts w:ascii="Cambria Math" w:eastAsiaTheme="minorEastAsia" w:hAnsi="Cambria Math" w:cs="Times New Roman"/>
+                <w:i/>
+                <w:sz w:val="24"/>
+                <w:szCs w:val="24"/>
+              </w:rPr>
+            </m:ctrlPr>
+          </m:sSupPr>
+          <m:e>
+            <m:r>
+              <w:rPr>
+                <w:rFonts w:ascii="Cambria Math" w:eastAsiaTheme="minorEastAsia" w:hAnsi="Cambria Math" w:cs="Times New Roman"/>
+                <w:sz w:val="24"/>
+                <w:szCs w:val="24"/>
+              </w:rPr>
+              <m:t>10</m:t>
+            </m:r>
+          </m:e>
+          <m:sup>
+            <m:r>
+              <w:rPr>
+                <w:rFonts w:ascii="Cambria Math" w:eastAsiaTheme="minorEastAsia" w:hAnsi="Cambria Math" w:cs="Times New Roman"/>
+                <w:sz w:val="24"/>
+                <w:szCs w:val="24"/>
+              </w:rPr>
+              <m:t>7</m:t>
+            </m:r>
+          </m:sup>
+        </m:sSup>
+      </m:oMath>
+      <w:r>
+        <w:rPr>
+          <w:rFonts w:ascii="Times New Roman" w:eastAsiaTheme="minorEastAsia" w:hAnsi="Times New Roman" w:cs="Times New Roman"/>
+          <w:sz w:val="24"/>
+          <w:szCs w:val="24"/>
+        </w:rPr>
+        <w:t xml:space="preserve">. </w:t>
+      </w:r>
+    </w:p>
+    <w:p>
+      <w:pPr>
+        <w:rPr>
+          <w:rFonts w:ascii="Times New Roman" w:hAnsi="Times New Roman" w:cs="Times New Roman"/>
+          <w:sz w:val="24"/>
+          <w:szCs w:val="24"/>
+        </w:rPr>
+      </w:pPr>
+      <w:r>
+        <w:rPr>
+          <w:rFonts w:ascii="Times New Roman" w:eastAsiaTheme="minorEastAsia" w:hAnsi="Times New Roman" w:cs="Times New Roman"/>
+          <w:sz w:val="24"/>
+          <w:szCs w:val="24"/>
+        </w:rPr>
+        <w:t xml:space="preserve">In order to make </w:t>
+      </w:r>
+      <w:r>
+        <w:rPr>
+          <w:rFonts w:ascii="Times New Roman" w:eastAsiaTheme="minorEastAsia" w:hAnsi="Times New Roman" w:cs="Times New Roman"/>
+          <w:sz w:val="24"/>
+          <w:szCs w:val="24"/>
+        </w:rPr>
+        <w:t>these results</w:t>
+      </w:r>
+      <w:r>
+        <w:rPr>
+          <w:rFonts w:ascii="Times New Roman" w:eastAsiaTheme="minorEastAsia" w:hAnsi="Times New Roman" w:cs="Times New Roman"/>
+          <w:sz w:val="24"/>
+          <w:szCs w:val="24"/>
+        </w:rPr>
+        <w:t xml:space="preserve"> </w:t>
+      </w:r>
+      <w:r>
+        <w:rPr>
+          <w:rFonts w:ascii="Times New Roman" w:eastAsiaTheme="minorEastAsia" w:hAnsi="Times New Roman" w:cs="Times New Roman"/>
+          <w:sz w:val="24"/>
+          <w:szCs w:val="24"/>
+        </w:rPr>
+        <w:t>more meaningful</w:t>
+      </w:r>
+      <w:r>
+        <w:rPr>
+          <w:rFonts w:ascii="Times New Roman" w:eastAsiaTheme="minorEastAsia" w:hAnsi="Times New Roman" w:cs="Times New Roman"/>
+          <w:sz w:val="24"/>
+          <w:szCs w:val="24"/>
+        </w:rPr>
+        <w:t xml:space="preserve"> for comparison, we </w:t>
+      </w:r>
+      <w:r>
+        <w:rPr>
+          <w:rFonts w:ascii="Times New Roman" w:hAnsi="Times New Roman" w:cs="Times New Roman"/>
+          <w:sz w:val="24"/>
+          <w:szCs w:val="24"/>
+        </w:rPr>
+        <w:t>concatenat</w:t>
+      </w:r>
+      <w:r>
+        <w:rPr>
+          <w:rFonts w:ascii="Times New Roman" w:hAnsi="Times New Roman" w:cs="Times New Roman"/>
+          <w:sz w:val="24"/>
+          <w:szCs w:val="24"/>
+        </w:rPr>
+        <w:t xml:space="preserve">e </w:t>
+      </w:r>
+      <w:r>
+        <w:rPr>
+          <w:rFonts w:ascii="Times New Roman" w:hAnsi="Times New Roman" w:cs="Times New Roman"/>
+          <w:sz w:val="24"/>
+          <w:szCs w:val="24"/>
+        </w:rPr>
+        <w:t>both predicted sets of data to obtain the</w:t>
+      </w:r>
+      <w:r>
+        <w:rPr>
+          <w:rFonts w:ascii="Times New Roman" w:hAnsi="Times New Roman" w:cs="Times New Roman"/>
+          <w:sz w:val="24"/>
+          <w:szCs w:val="24"/>
+        </w:rPr>
+        <w:t xml:space="preserve"> entire predicted 2018 dataset.</w:t>
+      </w:r>
+      <w:r>
+        <w:rPr>
+          <w:rFonts w:ascii="Times New Roman" w:hAnsi="Times New Roman" w:cs="Times New Roman"/>
+          <w:sz w:val="24"/>
+          <w:szCs w:val="24"/>
+        </w:rPr>
+        <w:t xml:space="preserve"> I</w:t>
+      </w:r>
+      <w:r>
+        <w:rPr>
+          <w:rFonts w:ascii="Times New Roman" w:hAnsi="Times New Roman" w:cs="Times New Roman"/>
+          <w:sz w:val="24"/>
+          <w:szCs w:val="24"/>
+        </w:rPr>
+        <w:t xml:space="preserve">n Figure </w:t>
+      </w:r>
+      <w:r>
+        <w:rPr>
+          <w:rFonts w:ascii="Times New Roman" w:hAnsi="Times New Roman" w:cs="Times New Roman"/>
+          <w:sz w:val="24"/>
+          <w:szCs w:val="24"/>
+        </w:rPr>
+        <w:t>6</w:t>
+      </w:r>
+      <w:r>
+        <w:rPr>
+          <w:rFonts w:ascii="Times New Roman" w:hAnsi="Times New Roman" w:cs="Times New Roman"/>
+          <w:sz w:val="24"/>
+          <w:szCs w:val="24"/>
+        </w:rPr>
+        <w:t>,</w:t>
+      </w:r>
+      <w:r>
+        <w:rPr>
+          <w:rFonts w:ascii="Times New Roman" w:hAnsi="Times New Roman" w:cs="Times New Roman"/>
+          <w:sz w:val="24"/>
+          <w:szCs w:val="24"/>
+        </w:rPr>
+        <w:t xml:space="preserve"> </w:t>
+      </w:r>
+      <w:r>
+        <w:rPr>
+          <w:rFonts w:ascii="Times New Roman" w:hAnsi="Times New Roman" w:cs="Times New Roman"/>
+          <w:sz w:val="24"/>
+          <w:szCs w:val="24"/>
+        </w:rPr>
+        <w:t xml:space="preserve">the </w:t>
+      </w:r>
+      <w:r>
+        <w:rPr>
+          <w:rFonts w:ascii="Times New Roman" w:hAnsi="Times New Roman" w:cs="Times New Roman"/>
+          <w:sz w:val="24"/>
+          <w:szCs w:val="24"/>
+        </w:rPr>
+        <w:t>result of this concatenation (</w:t>
+      </w:r>
+      <w:proofErr w:type="gramStart"/>
+      <w:r>
+        <w:rPr>
+          <w:rFonts w:ascii="Times New Roman" w:hAnsi="Times New Roman" w:cs="Times New Roman"/>
+          <w:sz w:val="24"/>
+          <w:szCs w:val="24"/>
+        </w:rPr>
+        <w:t>i.e.</w:t>
+      </w:r>
+      <w:proofErr w:type="gramEnd"/>
+      <w:r>
+        <w:rPr>
+          <w:rFonts w:ascii="Times New Roman" w:hAnsi="Times New Roman" w:cs="Times New Roman"/>
+          <w:sz w:val="24"/>
+          <w:szCs w:val="24"/>
+        </w:rPr>
+        <w:t xml:space="preserve"> the entire 2018 predicted dataset) is</w:t>
+      </w:r>
+      <w:r>
+        <w:rPr>
+          <w:rFonts w:ascii="Times New Roman" w:hAnsi="Times New Roman" w:cs="Times New Roman"/>
+          <w:sz w:val="24"/>
+          <w:szCs w:val="24"/>
+        </w:rPr>
+        <w:t xml:space="preserve"> plotted on the same plot as the actual 2018 stock market data.</w:t>
+      </w:r>
+    </w:p>
+    <w:p>
+      <w:pPr>
+        <w:jc w:val="center"/>
+        <w:rPr>
+          <w:rFonts w:ascii="Times New Roman" w:hAnsi="Times New Roman" w:cs="Times New Roman"/>
+          <w:sz w:val="24"/>
+          <w:szCs w:val="24"/>
+        </w:rPr>
+      </w:pPr>
+      <w:r>
+        <w:rPr>
+          <w:rFonts w:ascii="Times New Roman" w:hAnsi="Times New Roman" w:cs="Times New Roman"/>
+          <w:noProof/>
+          <w:sz w:val="24"/>
+          <w:szCs w:val="24"/>
+        </w:rPr>
+        <w:drawing>
+          <wp:inline distT="0" distB="0" distL="0" distR="0" wp14:anchorId="1C19CFD6" wp14:editId="2D727A39">
+            <wp:extent cx="4267200" cy="3200400"/>
+            <wp:effectExtent l="19050" t="19050" r="19050" b="19050"/>
+            <wp:docPr id="15" name="Picture 15" descr="Chart, line chart&#10;&#10;Description automatically generated"/>
+            <wp:cNvGraphicFramePr>
+              <a:graphicFrameLocks xmlns:a="http://schemas.openxmlformats.org/drawingml/2006/main" noChangeAspect="1"/>
+            </wp:cNvGraphicFramePr>
+            <a:graphic xmlns:a="http://schemas.openxmlformats.org/drawingml/2006/main">
+              <a:graphicData uri="http://schemas.openxmlformats.org/drawingml/2006/picture">
+                <pic:pic xmlns:pic="http://schemas.openxmlformats.org/drawingml/2006/picture">
+                  <pic:nvPicPr>
+                    <pic:cNvPr id="15" name="Picture 15" descr="Chart, line chart&#10;&#10;Description automatically generated"/>
+                    <pic:cNvPicPr/>
+                  </pic:nvPicPr>
+                  <pic:blipFill>
+                    <a:blip r:embed="rId16">
+                      <a:extLst>
+                        <a:ext uri="{28A0092B-C50C-407E-A947-70E740481C1C}">
+                          <a14:useLocalDpi xmlns:a14="http://schemas.microsoft.com/office/drawing/2010/main" val="0"/>
+                        </a:ext>
+                      </a:extLst>
+                    </a:blip>
+                    <a:stretch>
+                      <a:fillRect/>
+                    </a:stretch>
+                  </pic:blipFill>
+                  <pic:spPr>
+                    <a:xfrm>
+                      <a:off x="0" y="0"/>
+                      <a:ext cx="4267200" cy="3200400"/>
+                    </a:xfrm>
+                    <a:prstGeom prst="rect">
+                      <a:avLst/>
+                    </a:prstGeom>
+                    <a:ln>
+                      <a:solidFill>
+                        <a:schemeClr val="tx1"/>
+                      </a:solidFill>
+                    </a:ln>
+                  </pic:spPr>
+                </pic:pic>
+              </a:graphicData>
+            </a:graphic>
+          </wp:inline>
+        </w:drawing>
+      </w:r>
+    </w:p>
+    <w:p>
+      <w:pPr>
+        <w:rPr>
+          <w:rFonts w:ascii="Times New Roman" w:hAnsi="Times New Roman" w:cs="Times New Roman"/>
+          <w:sz w:val="24"/>
+          <w:szCs w:val="24"/>
+        </w:rPr>
+      </w:pPr>
+      <w:r>
+        <w:rPr>
+          <w:rFonts w:ascii="Times New Roman" w:hAnsi="Times New Roman" w:cs="Times New Roman"/>
+          <w:sz w:val="24"/>
+          <w:szCs w:val="24"/>
+        </w:rPr>
+        <w:t xml:space="preserve">Figure </w:t>
+      </w:r>
+      <w:r>
+        <w:rPr>
+          <w:rFonts w:ascii="Times New Roman" w:hAnsi="Times New Roman" w:cs="Times New Roman"/>
+          <w:sz w:val="24"/>
+          <w:szCs w:val="24"/>
+        </w:rPr>
+        <w:t>6</w:t>
+      </w:r>
+      <w:r>
+        <w:rPr>
+          <w:rFonts w:ascii="Times New Roman" w:hAnsi="Times New Roman" w:cs="Times New Roman"/>
+          <w:sz w:val="24"/>
+          <w:szCs w:val="24"/>
+        </w:rPr>
+        <w:t xml:space="preserve"> – Plot of the Predicted and Actual Stock Market Data when Two Predictors Trained with the Past 6 Months of Data are Used to Make Predictions.</w:t>
+      </w:r>
+    </w:p>
+    <w:p>
+      <w:pPr>
+        <w:rPr>
+          <w:rFonts w:ascii="Times New Roman" w:eastAsiaTheme="minorEastAsia" w:hAnsi="Times New Roman" w:cs="Times New Roman"/>
+          <w:sz w:val="24"/>
+          <w:szCs w:val="24"/>
+        </w:rPr>
+      </w:pPr>
+      <w:r>
+        <w:rPr>
+          <w:rFonts w:ascii="Times New Roman" w:hAnsi="Times New Roman" w:cs="Times New Roman"/>
+          <w:sz w:val="24"/>
+          <w:szCs w:val="24"/>
+        </w:rPr>
+        <w:t xml:space="preserve">We can determine the </w:t>
+      </w:r>
+      <w:r>
+        <w:rPr>
+          <w:rFonts w:ascii="Times New Roman" w:hAnsi="Times New Roman" w:cs="Times New Roman"/>
+          <w:sz w:val="24"/>
+          <w:szCs w:val="24"/>
+        </w:rPr>
+        <w:t>squared error of the predicted data</w:t>
+      </w:r>
+      <w:r>
+        <w:rPr>
+          <w:rFonts w:ascii="Times New Roman" w:hAnsi="Times New Roman" w:cs="Times New Roman"/>
+          <w:sz w:val="24"/>
+          <w:szCs w:val="24"/>
+        </w:rPr>
+        <w:t xml:space="preserve"> by applying the formulas to the concatenated dataset or by summing the two predicted squared errors.</w:t>
+      </w:r>
+      <w:r>
+        <w:rPr>
+          <w:rFonts w:ascii="Times New Roman" w:hAnsi="Times New Roman" w:cs="Times New Roman"/>
+          <w:sz w:val="24"/>
+          <w:szCs w:val="24"/>
+        </w:rPr>
+        <w:t xml:space="preserve"> </w:t>
+      </w:r>
+      <w:r>
+        <w:rPr>
+          <w:rFonts w:ascii="Times New Roman" w:hAnsi="Times New Roman" w:cs="Times New Roman"/>
+          <w:sz w:val="24"/>
+          <w:szCs w:val="24"/>
+        </w:rPr>
+        <w:t>Carrying out this</w:t>
+      </w:r>
+      <w:r>
+        <w:rPr>
+          <w:rFonts w:ascii="Times New Roman" w:hAnsi="Times New Roman" w:cs="Times New Roman"/>
+          <w:sz w:val="24"/>
+          <w:szCs w:val="24"/>
+        </w:rPr>
+        <w:t xml:space="preserve"> analysis, we find that the </w:t>
+      </w:r>
+      <w:r>
+        <w:rPr>
+          <w:rFonts w:ascii="Times New Roman" w:hAnsi="Times New Roman" w:cs="Times New Roman"/>
+          <w:sz w:val="24"/>
+          <w:szCs w:val="24"/>
+        </w:rPr>
+        <w:t xml:space="preserve">squared error of the </w:t>
+      </w:r>
+      <w:r>
+        <w:rPr>
+          <w:rFonts w:ascii="Times New Roman" w:hAnsi="Times New Roman" w:cs="Times New Roman"/>
+          <w:sz w:val="24"/>
+          <w:szCs w:val="24"/>
+        </w:rPr>
+        <w:t xml:space="preserve">predicted </w:t>
+      </w:r>
+      <w:r>
+        <w:rPr>
+          <w:rFonts w:ascii="Times New Roman" w:hAnsi="Times New Roman" w:cs="Times New Roman"/>
+          <w:sz w:val="24"/>
+          <w:szCs w:val="24"/>
+        </w:rPr>
+        <w:t>data</w:t>
+      </w:r>
+      <w:r>
+        <w:rPr>
+          <w:rFonts w:ascii="Times New Roman" w:hAnsi="Times New Roman" w:cs="Times New Roman"/>
+          <w:sz w:val="24"/>
+          <w:szCs w:val="24"/>
+        </w:rPr>
+        <w:t xml:space="preserve"> is </w:t>
       </w:r>
       <m:oMath>
         <m:r>
@@ -2064,13 +2742,22 @@
       <w:pPr>
         <w:rPr>
           <w:rFonts w:ascii="Times New Roman" w:eastAsiaTheme="minorEastAsia" w:hAnsi="Times New Roman" w:cs="Times New Roman"/>
-          <w:b/>
-          <w:bCs/>
-          <w:sz w:val="24"/>
-          <w:szCs w:val="24"/>
-        </w:rPr>
-      </w:pPr>
-      <w:r>
+          <w:sz w:val="24"/>
+          <w:szCs w:val="24"/>
+        </w:rPr>
+      </w:pPr>
+    </w:p>
+    <w:p>
+      <w:pPr>
+        <w:rPr>
+          <w:rFonts w:ascii="Times New Roman" w:eastAsiaTheme="minorEastAsia" w:hAnsi="Times New Roman" w:cs="Times New Roman"/>
+          <w:sz w:val="24"/>
+          <w:szCs w:val="24"/>
+        </w:rPr>
+      </w:pPr>
+    </w:p>
+    <w:p>
+      <w:pPr>
         <w:rPr>
           <w:rFonts w:ascii="Times New Roman" w:eastAsiaTheme="minorEastAsia" w:hAnsi="Times New Roman" w:cs="Times New Roman"/>
           <w:b/>
@@ -2078,61 +2765,8 @@
           <w:sz w:val="24"/>
           <w:szCs w:val="24"/>
         </w:rPr>
-        <w:t>Conclusion</w:t>
-      </w:r>
-    </w:p>
-    <w:p>
-      <w:pPr>
-        <w:rPr>
-          <w:rFonts w:ascii="Times New Roman" w:eastAsiaTheme="minorEastAsia" w:hAnsi="Times New Roman" w:cs="Times New Roman"/>
-          <w:sz w:val="24"/>
-          <w:szCs w:val="24"/>
-        </w:rPr>
-      </w:pPr>
-      <w:r>
-        <w:rPr>
-          <w:rFonts w:ascii="Times New Roman" w:eastAsiaTheme="minorEastAsia" w:hAnsi="Times New Roman" w:cs="Times New Roman"/>
-          <w:sz w:val="24"/>
-          <w:szCs w:val="24"/>
-        </w:rPr>
-        <w:t xml:space="preserve">This document detailed the prediction results of different linear predictors. The </w:t>
-      </w:r>
-      <w:r>
-        <w:rPr>
-          <w:rFonts w:ascii="Times New Roman" w:eastAsiaTheme="minorEastAsia" w:hAnsi="Times New Roman" w:cs="Times New Roman"/>
-          <w:sz w:val="24"/>
-          <w:szCs w:val="24"/>
-        </w:rPr>
-        <w:t xml:space="preserve">trends in </w:t>
-      </w:r>
-      <w:r>
-        <w:rPr>
-          <w:rFonts w:ascii="Times New Roman" w:eastAsiaTheme="minorEastAsia" w:hAnsi="Times New Roman" w:cs="Times New Roman"/>
-          <w:sz w:val="24"/>
-          <w:szCs w:val="24"/>
-        </w:rPr>
-        <w:t>resulting prediction errors</w:t>
-      </w:r>
-      <w:r>
-        <w:rPr>
-          <w:rFonts w:ascii="Times New Roman" w:eastAsiaTheme="minorEastAsia" w:hAnsi="Times New Roman" w:cs="Times New Roman"/>
-          <w:sz w:val="24"/>
-          <w:szCs w:val="24"/>
-        </w:rPr>
-        <w:t xml:space="preserve"> tell us important information about training a predictor. As described in part (iv), it is important to make sure that our training data set is long enough to capture important trends, but it is also important not to overtrain the predictor, especially with less relevant data.</w:t>
-      </w:r>
-    </w:p>
-    <w:p>
-      <w:pPr>
-        <w:rPr>
-          <w:rFonts w:ascii="Times New Roman" w:eastAsiaTheme="minorEastAsia" w:hAnsi="Times New Roman" w:cs="Times New Roman"/>
-          <w:sz w:val="24"/>
-          <w:szCs w:val="24"/>
-        </w:rPr>
-      </w:pPr>
-    </w:p>
-    <w:p>
-      <w:pPr>
+      </w:pPr>
+      <w:r>
         <w:rPr>
           <w:rFonts w:ascii="Times New Roman" w:eastAsiaTheme="minorEastAsia" w:hAnsi="Times New Roman" w:cs="Times New Roman"/>
           <w:b/>
@@ -2140,8 +2774,268 @@
           <w:sz w:val="24"/>
           <w:szCs w:val="24"/>
         </w:rPr>
-      </w:pPr>
-      <w:r>
+        <w:t>Conclusion</w:t>
+      </w:r>
+    </w:p>
+    <w:p>
+      <w:pPr>
+        <w:rPr>
+          <w:rFonts w:ascii="Times New Roman" w:eastAsiaTheme="minorEastAsia" w:hAnsi="Times New Roman" w:cs="Times New Roman"/>
+          <w:sz w:val="24"/>
+          <w:szCs w:val="24"/>
+        </w:rPr>
+      </w:pPr>
+      <w:r>
+        <w:rPr>
+          <w:rFonts w:ascii="Times New Roman" w:eastAsiaTheme="minorEastAsia" w:hAnsi="Times New Roman" w:cs="Times New Roman"/>
+          <w:sz w:val="24"/>
+          <w:szCs w:val="24"/>
+        </w:rPr>
+        <w:t xml:space="preserve">This document detailed the prediction results of different linear predictors. The </w:t>
+      </w:r>
+      <w:r>
+        <w:rPr>
+          <w:rFonts w:ascii="Times New Roman" w:eastAsiaTheme="minorEastAsia" w:hAnsi="Times New Roman" w:cs="Times New Roman"/>
+          <w:sz w:val="24"/>
+          <w:szCs w:val="24"/>
+        </w:rPr>
+        <w:t xml:space="preserve">trends in </w:t>
+      </w:r>
+      <w:r>
+        <w:rPr>
+          <w:rFonts w:ascii="Times New Roman" w:eastAsiaTheme="minorEastAsia" w:hAnsi="Times New Roman" w:cs="Times New Roman"/>
+          <w:sz w:val="24"/>
+          <w:szCs w:val="24"/>
+        </w:rPr>
+        <w:t>resulting prediction errors</w:t>
+      </w:r>
+      <w:r>
+        <w:rPr>
+          <w:rFonts w:ascii="Times New Roman" w:eastAsiaTheme="minorEastAsia" w:hAnsi="Times New Roman" w:cs="Times New Roman"/>
+          <w:sz w:val="24"/>
+          <w:szCs w:val="24"/>
+        </w:rPr>
+        <w:t xml:space="preserve"> tell us important information about training a predictor. As described in part (iv), it is important to make sure that our training data set is long enough to capture important trends, but it is also important not to overtrain the predictor, especially with less relevant data.</w:t>
+      </w:r>
+    </w:p>
+    <w:p>
+      <w:pPr>
+        <w:rPr>
+          <w:rFonts w:ascii="Times New Roman" w:eastAsiaTheme="minorEastAsia" w:hAnsi="Times New Roman" w:cs="Times New Roman"/>
+          <w:sz w:val="24"/>
+          <w:szCs w:val="24"/>
+        </w:rPr>
+      </w:pPr>
+    </w:p>
+    <w:p>
+      <w:pPr>
+        <w:rPr>
+          <w:rFonts w:ascii="Times New Roman" w:eastAsiaTheme="minorEastAsia" w:hAnsi="Times New Roman" w:cs="Times New Roman"/>
+          <w:sz w:val="24"/>
+          <w:szCs w:val="24"/>
+        </w:rPr>
+      </w:pPr>
+    </w:p>
+    <w:p>
+      <w:pPr>
+        <w:rPr>
+          <w:rFonts w:ascii="Times New Roman" w:eastAsiaTheme="minorEastAsia" w:hAnsi="Times New Roman" w:cs="Times New Roman"/>
+          <w:sz w:val="24"/>
+          <w:szCs w:val="24"/>
+        </w:rPr>
+      </w:pPr>
+    </w:p>
+    <w:p>
+      <w:pPr>
+        <w:rPr>
+          <w:rFonts w:ascii="Times New Roman" w:eastAsiaTheme="minorEastAsia" w:hAnsi="Times New Roman" w:cs="Times New Roman"/>
+          <w:sz w:val="24"/>
+          <w:szCs w:val="24"/>
+        </w:rPr>
+      </w:pPr>
+    </w:p>
+    <w:p>
+      <w:pPr>
+        <w:rPr>
+          <w:rFonts w:ascii="Times New Roman" w:eastAsiaTheme="minorEastAsia" w:hAnsi="Times New Roman" w:cs="Times New Roman"/>
+          <w:sz w:val="24"/>
+          <w:szCs w:val="24"/>
+        </w:rPr>
+      </w:pPr>
+    </w:p>
+    <w:p>
+      <w:pPr>
+        <w:rPr>
+          <w:rFonts w:ascii="Times New Roman" w:eastAsiaTheme="minorEastAsia" w:hAnsi="Times New Roman" w:cs="Times New Roman"/>
+          <w:sz w:val="24"/>
+          <w:szCs w:val="24"/>
+        </w:rPr>
+      </w:pPr>
+    </w:p>
+    <w:p>
+      <w:pPr>
+        <w:rPr>
+          <w:rFonts w:ascii="Times New Roman" w:eastAsiaTheme="minorEastAsia" w:hAnsi="Times New Roman" w:cs="Times New Roman"/>
+          <w:sz w:val="24"/>
+          <w:szCs w:val="24"/>
+        </w:rPr>
+      </w:pPr>
+    </w:p>
+    <w:p>
+      <w:pPr>
+        <w:rPr>
+          <w:rFonts w:ascii="Times New Roman" w:eastAsiaTheme="minorEastAsia" w:hAnsi="Times New Roman" w:cs="Times New Roman"/>
+          <w:sz w:val="24"/>
+          <w:szCs w:val="24"/>
+        </w:rPr>
+      </w:pPr>
+    </w:p>
+    <w:p>
+      <w:pPr>
+        <w:rPr>
+          <w:rFonts w:ascii="Times New Roman" w:eastAsiaTheme="minorEastAsia" w:hAnsi="Times New Roman" w:cs="Times New Roman"/>
+          <w:sz w:val="24"/>
+          <w:szCs w:val="24"/>
+        </w:rPr>
+      </w:pPr>
+    </w:p>
+    <w:p>
+      <w:pPr>
+        <w:rPr>
+          <w:rFonts w:ascii="Times New Roman" w:eastAsiaTheme="minorEastAsia" w:hAnsi="Times New Roman" w:cs="Times New Roman"/>
+          <w:sz w:val="24"/>
+          <w:szCs w:val="24"/>
+        </w:rPr>
+      </w:pPr>
+    </w:p>
+    <w:p>
+      <w:pPr>
+        <w:rPr>
+          <w:rFonts w:ascii="Times New Roman" w:eastAsiaTheme="minorEastAsia" w:hAnsi="Times New Roman" w:cs="Times New Roman"/>
+          <w:sz w:val="24"/>
+          <w:szCs w:val="24"/>
+        </w:rPr>
+      </w:pPr>
+    </w:p>
+    <w:p>
+      <w:pPr>
+        <w:rPr>
+          <w:rFonts w:ascii="Times New Roman" w:eastAsiaTheme="minorEastAsia" w:hAnsi="Times New Roman" w:cs="Times New Roman"/>
+          <w:sz w:val="24"/>
+          <w:szCs w:val="24"/>
+        </w:rPr>
+      </w:pPr>
+    </w:p>
+    <w:p>
+      <w:pPr>
+        <w:rPr>
+          <w:rFonts w:ascii="Times New Roman" w:eastAsiaTheme="minorEastAsia" w:hAnsi="Times New Roman" w:cs="Times New Roman"/>
+          <w:sz w:val="24"/>
+          <w:szCs w:val="24"/>
+        </w:rPr>
+      </w:pPr>
+    </w:p>
+    <w:p>
+      <w:pPr>
+        <w:rPr>
+          <w:rFonts w:ascii="Times New Roman" w:eastAsiaTheme="minorEastAsia" w:hAnsi="Times New Roman" w:cs="Times New Roman"/>
+          <w:sz w:val="24"/>
+          <w:szCs w:val="24"/>
+        </w:rPr>
+      </w:pPr>
+    </w:p>
+    <w:p>
+      <w:pPr>
+        <w:rPr>
+          <w:rFonts w:ascii="Times New Roman" w:eastAsiaTheme="minorEastAsia" w:hAnsi="Times New Roman" w:cs="Times New Roman"/>
+          <w:sz w:val="24"/>
+          <w:szCs w:val="24"/>
+        </w:rPr>
+      </w:pPr>
+    </w:p>
+    <w:p>
+      <w:pPr>
+        <w:rPr>
+          <w:rFonts w:ascii="Times New Roman" w:eastAsiaTheme="minorEastAsia" w:hAnsi="Times New Roman" w:cs="Times New Roman"/>
+          <w:sz w:val="24"/>
+          <w:szCs w:val="24"/>
+        </w:rPr>
+      </w:pPr>
+    </w:p>
+    <w:p>
+      <w:pPr>
+        <w:rPr>
+          <w:rFonts w:ascii="Times New Roman" w:eastAsiaTheme="minorEastAsia" w:hAnsi="Times New Roman" w:cs="Times New Roman"/>
+          <w:sz w:val="24"/>
+          <w:szCs w:val="24"/>
+        </w:rPr>
+      </w:pPr>
+    </w:p>
+    <w:p>
+      <w:pPr>
+        <w:rPr>
+          <w:rFonts w:ascii="Times New Roman" w:eastAsiaTheme="minorEastAsia" w:hAnsi="Times New Roman" w:cs="Times New Roman"/>
+          <w:sz w:val="24"/>
+          <w:szCs w:val="24"/>
+        </w:rPr>
+      </w:pPr>
+    </w:p>
+    <w:p>
+      <w:pPr>
+        <w:rPr>
+          <w:rFonts w:ascii="Times New Roman" w:eastAsiaTheme="minorEastAsia" w:hAnsi="Times New Roman" w:cs="Times New Roman"/>
+          <w:sz w:val="24"/>
+          <w:szCs w:val="24"/>
+        </w:rPr>
+      </w:pPr>
+    </w:p>
+    <w:p>
+      <w:pPr>
+        <w:rPr>
+          <w:rFonts w:ascii="Times New Roman" w:eastAsiaTheme="minorEastAsia" w:hAnsi="Times New Roman" w:cs="Times New Roman"/>
+          <w:sz w:val="24"/>
+          <w:szCs w:val="24"/>
+        </w:rPr>
+      </w:pPr>
+    </w:p>
+    <w:p>
+      <w:pPr>
+        <w:rPr>
+          <w:rFonts w:ascii="Times New Roman" w:eastAsiaTheme="minorEastAsia" w:hAnsi="Times New Roman" w:cs="Times New Roman"/>
+          <w:sz w:val="24"/>
+          <w:szCs w:val="24"/>
+        </w:rPr>
+      </w:pPr>
+    </w:p>
+    <w:p>
+      <w:pPr>
+        <w:rPr>
+          <w:rFonts w:ascii="Times New Roman" w:eastAsiaTheme="minorEastAsia" w:hAnsi="Times New Roman" w:cs="Times New Roman"/>
+          <w:sz w:val="24"/>
+          <w:szCs w:val="24"/>
+        </w:rPr>
+      </w:pPr>
+    </w:p>
+    <w:p>
+      <w:pPr>
+        <w:rPr>
+          <w:rFonts w:ascii="Times New Roman" w:eastAsiaTheme="minorEastAsia" w:hAnsi="Times New Roman" w:cs="Times New Roman"/>
+          <w:sz w:val="24"/>
+          <w:szCs w:val="24"/>
+        </w:rPr>
+      </w:pPr>
+    </w:p>
+    <w:p>
+      <w:pPr>
+        <w:rPr>
+          <w:rFonts w:ascii="Times New Roman" w:eastAsiaTheme="minorEastAsia" w:hAnsi="Times New Roman" w:cs="Times New Roman"/>
+          <w:sz w:val="24"/>
+          <w:szCs w:val="24"/>
+        </w:rPr>
+      </w:pPr>
+    </w:p>
+    <w:p>
+      <w:pPr>
         <w:rPr>
           <w:rFonts w:ascii="Times New Roman" w:eastAsiaTheme="minorEastAsia" w:hAnsi="Times New Roman" w:cs="Times New Roman"/>
           <w:b/>
@@ -2149,6 +3043,15 @@
           <w:sz w:val="24"/>
           <w:szCs w:val="24"/>
         </w:rPr>
+      </w:pPr>
+      <w:r>
+        <w:rPr>
+          <w:rFonts w:ascii="Times New Roman" w:eastAsiaTheme="minorEastAsia" w:hAnsi="Times New Roman" w:cs="Times New Roman"/>
+          <w:b/>
+          <w:bCs/>
+          <w:sz w:val="24"/>
+          <w:szCs w:val="24"/>
+        </w:rPr>
         <w:t>Appendix A: Project Code</w:t>
       </w:r>
     </w:p>
@@ -13667,7 +14570,7 @@
       </w:pPr>
     </w:p>
     <w:sectPr>
-      <w:headerReference w:type="default" r:id="rId15"/>
+      <w:headerReference w:type="default" r:id="rId17"/>
       <w:pgSz w:w="12240" w:h="15840"/>
       <w:pgMar w:top="1440" w:right="1440" w:bottom="1440" w:left="1440" w:header="720" w:footer="720" w:gutter="0"/>
       <w:cols w:space="720"/>
@@ -15484,7 +16387,12 @@
 </file>
 
 <file path=customXml/item1.xml><?xml version="1.0" encoding="utf-8"?>
-<b:Sources xmlns:b="http://schemas.openxmlformats.org/officeDocument/2006/bibliography" xmlns="http://schemas.openxmlformats.org/officeDocument/2006/bibliography" SelectedStyle="\APASixthEditionOfficeOnline.xsl" StyleName="APA" Version="6"/>
+<?mso-contentType ?>
+<FormTemplates xmlns="http://schemas.microsoft.com/sharepoint/v3/contenttype/forms">
+  <Display>DocumentLibraryForm</Display>
+  <Edit>DocumentLibraryForm</Edit>
+  <New>DocumentLibraryForm</New>
+</FormTemplates>
 </file>
 
 <file path=customXml/item2.xml><?xml version="1.0" encoding="utf-8"?>
@@ -15494,12 +16402,7 @@
 </file>
 
 <file path=customXml/item3.xml><?xml version="1.0" encoding="utf-8"?>
-<?mso-contentType ?>
-<FormTemplates xmlns="http://schemas.microsoft.com/sharepoint/v3/contenttype/forms">
-  <Display>DocumentLibraryForm</Display>
-  <Edit>DocumentLibraryForm</Edit>
-  <New>DocumentLibraryForm</New>
-</FormTemplates>
+<b:Sources xmlns:b="http://schemas.openxmlformats.org/officeDocument/2006/bibliography" xmlns="http://schemas.openxmlformats.org/officeDocument/2006/bibliography" SelectedStyle="\APASixthEditionOfficeOnline.xsl" StyleName="APA" Version="6"/>
 </file>
 
 <file path=customXml/item4.xml><?xml version="1.0" encoding="utf-8"?>
@@ -15714,9 +16617,9 @@
 </file>
 
 <file path=customXml/itemProps1.xml><?xml version="1.0" encoding="utf-8"?>
-<ds:datastoreItem xmlns:ds="http://schemas.openxmlformats.org/officeDocument/2006/customXml" ds:itemID="{2263B5EF-CD7C-42A6-8146-8F715F7F41EA}">
+<ds:datastoreItem xmlns:ds="http://schemas.openxmlformats.org/officeDocument/2006/customXml" ds:itemID="{EBF539D8-78CE-4F93-B974-F499CFC577D8}">
   <ds:schemaRefs>
-    <ds:schemaRef ds:uri="http://schemas.openxmlformats.org/officeDocument/2006/bibliography"/>
+    <ds:schemaRef ds:uri="http://schemas.microsoft.com/sharepoint/v3/contenttype/forms"/>
   </ds:schemaRefs>
 </ds:datastoreItem>
 </file>
@@ -15731,9 +16634,9 @@
 </file>
 
 <file path=customXml/itemProps3.xml><?xml version="1.0" encoding="utf-8"?>
-<ds:datastoreItem xmlns:ds="http://schemas.openxmlformats.org/officeDocument/2006/customXml" ds:itemID="{EBF539D8-78CE-4F93-B974-F499CFC577D8}">
+<ds:datastoreItem xmlns:ds="http://schemas.openxmlformats.org/officeDocument/2006/customXml" ds:itemID="{2263B5EF-CD7C-42A6-8146-8F715F7F41EA}">
   <ds:schemaRefs>
-    <ds:schemaRef ds:uri="http://schemas.microsoft.com/sharepoint/v3/contenttype/forms"/>
+    <ds:schemaRef ds:uri="http://schemas.openxmlformats.org/officeDocument/2006/bibliography"/>
   </ds:schemaRefs>
 </ds:datastoreItem>
 </file>

</xml_diff>